<commit_message>
Finished Documentation for #2 Peer Review
</commit_message>
<xml_diff>
--- a/UML/2 Peer Review/Documentazione Peer Review - [ing-sw-23-saccani-spangaro-sanvito-pedersoli].docx
+++ b/UML/2 Peer Review/Documentazione Peer Review - [ing-sw-23-saccani-spangaro-sanvito-pedersoli].docx
@@ -710,7 +710,47 @@
           <w:sz w:val="22"/>
           <w:szCs w:val="22"/>
         </w:rPr>
-        <w:t>Abbiamo scelto di implementare sia la comunicazione tramite Socket sia tramite RMI.</w:t>
+        <w:t xml:space="preserve">Abbiamo scelto di implementare sia la comunicazione tramite </w:t>
+      </w:r>
+      <w:r>
+        <w:rPr>
+          <w:rFonts w:ascii="Arial" w:hAnsi="Arial" w:cs="Arial"/>
+          <w:b/>
+          <w:bCs/>
+          <w:color w:val="auto"/>
+          <w:sz w:val="22"/>
+          <w:szCs w:val="22"/>
+        </w:rPr>
+        <w:t>Socket</w:t>
+      </w:r>
+      <w:r>
+        <w:rPr>
+          <w:rFonts w:ascii="Arial" w:hAnsi="Arial" w:cs="Arial"/>
+          <w:color w:val="auto"/>
+          <w:sz w:val="22"/>
+          <w:szCs w:val="22"/>
+        </w:rPr>
+        <w:t xml:space="preserve"> sia tramite </w:t>
+      </w:r>
+      <w:r>
+        <w:rPr>
+          <w:rFonts w:ascii="Arial" w:hAnsi="Arial" w:cs="Arial"/>
+          <w:b/>
+          <w:bCs/>
+          <w:color w:val="auto"/>
+          <w:sz w:val="22"/>
+          <w:szCs w:val="22"/>
+        </w:rPr>
+        <w:t>RMI</w:t>
+      </w:r>
+      <w:r>
+        <w:rPr>
+          <w:rFonts w:ascii="Arial" w:hAnsi="Arial" w:cs="Arial"/>
+          <w:color w:val="auto"/>
+          <w:sz w:val="22"/>
+          <w:szCs w:val="22"/>
+        </w:rPr>
+        <w:t>.</w:t>
       </w:r>
       <w:r>
         <w:rPr>
@@ -784,6 +824,10 @@
       <w:r>
         <w:rPr>
           <w:rFonts w:ascii="Arial" w:hAnsi="Arial" w:cs="Arial"/>
+          <w:b/>
+          <w:bCs/>
+          <w:i/>
+          <w:iCs/>
           <w:color w:val="auto"/>
           <w:sz w:val="22"/>
           <w:szCs w:val="22"/>
@@ -800,17 +844,15 @@
         </w:rPr>
         <w:t xml:space="preserve">: Gestisce tutte le partite presenti sul server; </w:t>
       </w:r>
-      <w:proofErr w:type="spellStart"/>
-      <w:r>
-        <w:rPr>
-          <w:rFonts w:ascii="Arial" w:hAnsi="Arial" w:cs="Arial"/>
-          <w:color w:val="auto"/>
-          <w:sz w:val="22"/>
-          <w:szCs w:val="22"/>
-        </w:rPr>
-        <w:t>perció</w:t>
-      </w:r>
-      <w:proofErr w:type="spellEnd"/>
+      <w:r>
+        <w:rPr>
+          <w:rFonts w:ascii="Arial" w:hAnsi="Arial" w:cs="Arial"/>
+          <w:color w:val="auto"/>
+          <w:sz w:val="22"/>
+          <w:szCs w:val="22"/>
+        </w:rPr>
+        <w:t>perciò</w:t>
+      </w:r>
       <w:r>
         <w:rPr>
           <w:rFonts w:ascii="Arial" w:hAnsi="Arial" w:cs="Arial"/>
@@ -820,25 +862,43 @@
         </w:rPr>
         <w:t xml:space="preserve"> la creazione e l’entrata di una partita. (</w:t>
       </w:r>
-      <w:proofErr w:type="spellStart"/>
-      <w:r>
-        <w:rPr>
-          <w:rFonts w:ascii="Arial" w:hAnsi="Arial" w:cs="Arial"/>
-          <w:color w:val="auto"/>
-          <w:sz w:val="22"/>
-          <w:szCs w:val="22"/>
-        </w:rPr>
-        <w:t>Funzionalita</w:t>
-      </w:r>
-      <w:proofErr w:type="spellEnd"/>
-      <w:r>
-        <w:rPr>
-          <w:rFonts w:ascii="Arial" w:hAnsi="Arial" w:cs="Arial"/>
-          <w:color w:val="auto"/>
-          <w:sz w:val="22"/>
-          <w:szCs w:val="22"/>
-        </w:rPr>
-        <w:t xml:space="preserve"> avanzata: “Partite Multiple”</w:t>
+      <w:r>
+        <w:rPr>
+          <w:rFonts w:ascii="Arial" w:hAnsi="Arial" w:cs="Arial"/>
+          <w:color w:val="auto"/>
+          <w:sz w:val="22"/>
+          <w:szCs w:val="22"/>
+        </w:rPr>
+        <w:t>Funzionalità</w:t>
+      </w:r>
+      <w:r>
+        <w:rPr>
+          <w:rFonts w:ascii="Arial" w:hAnsi="Arial" w:cs="Arial"/>
+          <w:color w:val="auto"/>
+          <w:sz w:val="22"/>
+          <w:szCs w:val="22"/>
+        </w:rPr>
+        <w:t xml:space="preserve"> avanzata: </w:t>
+      </w:r>
+      <w:r>
+        <w:rPr>
+          <w:rFonts w:ascii="Arial" w:hAnsi="Arial" w:cs="Arial"/>
+          <w:i/>
+          <w:iCs/>
+          <w:color w:val="00B050"/>
+          <w:sz w:val="22"/>
+          <w:szCs w:val="22"/>
+        </w:rPr>
+        <w:t>“Partite Multiple”</w:t>
+      </w:r>
+      <w:r>
+        <w:rPr>
+          <w:rFonts w:ascii="Arial" w:hAnsi="Arial" w:cs="Arial"/>
+          <w:color w:val="auto"/>
+          <w:sz w:val="22"/>
+          <w:szCs w:val="22"/>
+        </w:rPr>
+        <w:t>)</w:t>
       </w:r>
     </w:p>
     <w:p>
@@ -862,6 +922,10 @@
       <w:r>
         <w:rPr>
           <w:rFonts w:ascii="Arial" w:hAnsi="Arial" w:cs="Arial"/>
+          <w:b/>
+          <w:bCs/>
+          <w:i/>
+          <w:iCs/>
           <w:color w:val="auto"/>
           <w:sz w:val="22"/>
           <w:szCs w:val="22"/>
@@ -1469,21 +1533,36 @@
       <w:proofErr w:type="spellStart"/>
       <w:r>
         <w:rPr>
-          <w:rFonts w:ascii="Arial" w:hAnsi="Arial" w:cs="Arial"/>
+          <w:rFonts w:ascii="Arial" w:eastAsiaTheme="majorEastAsia" w:hAnsi="Arial" w:cs="Arial"/>
+          <w:i/>
+          <w:iCs/>
+          <w:color w:val="7F7F7F" w:themeColor="text1" w:themeTint="80"/>
+          <w:spacing w:val="5"/>
+          <w:kern w:val="28"/>
         </w:rPr>
         <w:t>String</w:t>
       </w:r>
       <w:proofErr w:type="spellEnd"/>
       <w:r>
         <w:rPr>
-          <w:rFonts w:ascii="Arial" w:hAnsi="Arial" w:cs="Arial"/>
+          <w:rFonts w:ascii="Arial" w:eastAsiaTheme="majorEastAsia" w:hAnsi="Arial" w:cs="Arial"/>
+          <w:i/>
+          <w:iCs/>
+          <w:color w:val="7F7F7F" w:themeColor="text1" w:themeTint="80"/>
+          <w:spacing w:val="5"/>
+          <w:kern w:val="28"/>
         </w:rPr>
         <w:t xml:space="preserve"> </w:t>
       </w:r>
       <w:proofErr w:type="spellStart"/>
       <w:r>
         <w:rPr>
-          <w:rFonts w:ascii="Arial" w:hAnsi="Arial" w:cs="Arial"/>
+          <w:rFonts w:ascii="Arial" w:eastAsiaTheme="majorEastAsia" w:hAnsi="Arial" w:cs="Arial"/>
+          <w:i/>
+          <w:iCs/>
+          <w:color w:val="7F7F7F" w:themeColor="text1" w:themeTint="80"/>
+          <w:spacing w:val="5"/>
+          <w:kern w:val="28"/>
         </w:rPr>
         <w:t>nick</w:t>
       </w:r>
@@ -1687,25 +1766,23 @@
         </w:rPr>
         <w:t xml:space="preserve">, il quale, è un oggetto remoto e rappresenta l’oggetto Client sul quale il server </w:t>
       </w:r>
-      <w:proofErr w:type="spellStart"/>
-      <w:r>
-        <w:rPr>
-          <w:rFonts w:ascii="Arial" w:hAnsi="Arial" w:cs="Arial"/>
-          <w:color w:val="auto"/>
-          <w:sz w:val="22"/>
-          <w:szCs w:val="22"/>
-        </w:rPr>
-        <w:t>andrá</w:t>
-      </w:r>
-      <w:proofErr w:type="spellEnd"/>
-      <w:r>
-        <w:rPr>
-          <w:rFonts w:ascii="Arial" w:hAnsi="Arial" w:cs="Arial"/>
-          <w:color w:val="auto"/>
-          <w:sz w:val="22"/>
-          <w:szCs w:val="22"/>
-        </w:rPr>
-        <w:t xml:space="preserve"> a notificare ad ogni modifica del Model (</w:t>
+      <w:r>
+        <w:rPr>
+          <w:rFonts w:ascii="Arial" w:hAnsi="Arial" w:cs="Arial"/>
+          <w:color w:val="auto"/>
+          <w:sz w:val="22"/>
+          <w:szCs w:val="22"/>
+        </w:rPr>
+        <w:t>andrà</w:t>
+      </w:r>
+      <w:r>
+        <w:rPr>
+          <w:rFonts w:ascii="Arial" w:hAnsi="Arial" w:cs="Arial"/>
+          <w:color w:val="auto"/>
+          <w:sz w:val="22"/>
+          <w:szCs w:val="22"/>
+        </w:rPr>
+        <w:t xml:space="preserve"> a notificare ogni modifica del Model (</w:t>
       </w:r>
       <w:proofErr w:type="spellStart"/>
       <w:r>
@@ -2221,7 +2298,25 @@
           <w:sz w:val="22"/>
           <w:szCs w:val="22"/>
         </w:rPr>
-        <w:t>: Si occupa di ricevere i messaggi (</w:t>
+        <w:t>: Si occupa di ricevere i messaggi</w:t>
+      </w:r>
+      <w:r>
+        <w:rPr>
+          <w:rFonts w:ascii="Arial" w:hAnsi="Arial" w:cs="Arial"/>
+          <w:color w:val="auto"/>
+          <w:sz w:val="22"/>
+          <w:szCs w:val="22"/>
+        </w:rPr>
+        <w:t xml:space="preserve"> (lato server)</w:t>
+      </w:r>
+      <w:r>
+        <w:rPr>
+          <w:rFonts w:ascii="Arial" w:hAnsi="Arial" w:cs="Arial"/>
+          <w:color w:val="auto"/>
+          <w:sz w:val="22"/>
+          <w:szCs w:val="22"/>
+        </w:rPr>
+        <w:t xml:space="preserve"> (</w:t>
       </w:r>
       <w:proofErr w:type="spellStart"/>
       <w:proofErr w:type="gramStart"/>
@@ -2244,6 +2339,53 @@
           <w:szCs w:val="22"/>
         </w:rPr>
         <w:t>()) e di gestirli di conseguenza</w:t>
+      </w:r>
+      <w:r>
+        <w:rPr>
+          <w:rFonts w:ascii="Arial" w:hAnsi="Arial" w:cs="Arial"/>
+          <w:color w:val="auto"/>
+          <w:sz w:val="22"/>
+          <w:szCs w:val="22"/>
+        </w:rPr>
+        <w:t xml:space="preserve"> </w:t>
+      </w:r>
+      <w:r>
+        <w:rPr>
+          <w:rFonts w:ascii="Arial" w:hAnsi="Arial" w:cs="Arial"/>
+          <w:color w:val="auto"/>
+          <w:sz w:val="22"/>
+          <w:szCs w:val="22"/>
+        </w:rPr>
+        <w:t xml:space="preserve">(Basic Rule: One Client One </w:t>
+      </w:r>
+      <w:proofErr w:type="spellStart"/>
+      <w:r>
+        <w:rPr>
+          <w:rFonts w:ascii="Arial" w:hAnsi="Arial" w:cs="Arial"/>
+          <w:color w:val="auto"/>
+          <w:sz w:val="22"/>
+          <w:szCs w:val="22"/>
+        </w:rPr>
+        <w:t>ClientHandler</w:t>
+      </w:r>
+      <w:proofErr w:type="spellEnd"/>
+      <w:r>
+        <w:rPr>
+          <w:rFonts w:ascii="Arial" w:hAnsi="Arial" w:cs="Arial"/>
+          <w:color w:val="auto"/>
+          <w:sz w:val="22"/>
+          <w:szCs w:val="22"/>
+        </w:rPr>
+        <w:t>)</w:t>
+      </w:r>
+      <w:r>
+        <w:rPr>
+          <w:rFonts w:ascii="Arial" w:hAnsi="Arial" w:cs="Arial"/>
+          <w:color w:val="auto"/>
+          <w:sz w:val="22"/>
+          <w:szCs w:val="22"/>
+        </w:rPr>
+        <w:br/>
       </w:r>
     </w:p>
     <w:p>
@@ -2252,74 +2394,59 @@
         <w:tabs>
           <w:tab w:val="left" w:pos="9228"/>
         </w:tabs>
-        <w:ind w:left="720"/>
-        <w:rPr>
-          <w:rFonts w:ascii="Arial" w:hAnsi="Arial" w:cs="Arial"/>
-          <w:color w:val="auto"/>
-          <w:sz w:val="22"/>
-          <w:szCs w:val="22"/>
-        </w:rPr>
-      </w:pPr>
-      <w:r>
-        <w:rPr>
-          <w:rFonts w:ascii="Arial" w:hAnsi="Arial" w:cs="Arial"/>
-          <w:color w:val="auto"/>
-          <w:sz w:val="22"/>
-          <w:szCs w:val="22"/>
-        </w:rPr>
-        <w:t xml:space="preserve">(Basic Rule: One Client One </w:t>
-      </w:r>
-      <w:proofErr w:type="spellStart"/>
-      <w:r>
-        <w:rPr>
-          <w:rFonts w:ascii="Arial" w:hAnsi="Arial" w:cs="Arial"/>
-          <w:color w:val="auto"/>
-          <w:sz w:val="22"/>
-          <w:szCs w:val="22"/>
-        </w:rPr>
-        <w:t>ClientHandler</w:t>
-      </w:r>
-      <w:proofErr w:type="spellEnd"/>
-      <w:r>
-        <w:rPr>
-          <w:rFonts w:ascii="Arial" w:hAnsi="Arial" w:cs="Arial"/>
-          <w:color w:val="auto"/>
-          <w:sz w:val="22"/>
-          <w:szCs w:val="22"/>
-        </w:rPr>
-        <w:t>)</w:t>
-      </w:r>
-      <w:r>
-        <w:rPr>
-          <w:rFonts w:ascii="Arial" w:hAnsi="Arial" w:cs="Arial"/>
-          <w:color w:val="auto"/>
-          <w:sz w:val="22"/>
-          <w:szCs w:val="22"/>
-        </w:rPr>
-        <w:br/>
-      </w:r>
-    </w:p>
-    <w:p>
-      <w:pPr>
-        <w:pStyle w:val="Titolo"/>
-        <w:tabs>
-          <w:tab w:val="left" w:pos="9228"/>
-        </w:tabs>
-        <w:rPr>
-          <w:rFonts w:ascii="Arial" w:hAnsi="Arial" w:cs="Arial"/>
-          <w:color w:val="auto"/>
-          <w:sz w:val="22"/>
-          <w:szCs w:val="22"/>
-        </w:rPr>
-      </w:pPr>
-      <w:r>
-        <w:rPr>
-          <w:rFonts w:ascii="Arial" w:hAnsi="Arial" w:cs="Arial"/>
-          <w:color w:val="auto"/>
-          <w:sz w:val="22"/>
-          <w:szCs w:val="22"/>
-        </w:rPr>
-        <w:t>Per rendere il codice estremamente flessibile sono state implementate le seguenti classi:</w:t>
+        <w:rPr>
+          <w:rFonts w:ascii="Arial" w:hAnsi="Arial" w:cs="Arial"/>
+          <w:color w:val="auto"/>
+          <w:sz w:val="22"/>
+          <w:szCs w:val="22"/>
+        </w:rPr>
+      </w:pPr>
+      <w:r>
+        <w:rPr>
+          <w:rFonts w:ascii="Arial" w:hAnsi="Arial" w:cs="Arial"/>
+          <w:color w:val="auto"/>
+          <w:sz w:val="22"/>
+          <w:szCs w:val="22"/>
+        </w:rPr>
+        <w:t>Per rendere il codice estremamente flessibile sono state implementate le seguenti classi</w:t>
+      </w:r>
+      <w:r>
+        <w:rPr>
+          <w:rFonts w:ascii="Arial" w:hAnsi="Arial" w:cs="Arial"/>
+          <w:color w:val="auto"/>
+          <w:sz w:val="22"/>
+          <w:szCs w:val="22"/>
+        </w:rPr>
+        <w:t xml:space="preserve">, </w:t>
+      </w:r>
+      <w:proofErr w:type="spellStart"/>
+      <w:r>
+        <w:rPr>
+          <w:rFonts w:ascii="Arial" w:hAnsi="Arial" w:cs="Arial"/>
+          <w:color w:val="auto"/>
+          <w:sz w:val="22"/>
+          <w:szCs w:val="22"/>
+        </w:rPr>
+        <w:t>opportunamento</w:t>
+      </w:r>
+      <w:proofErr w:type="spellEnd"/>
+      <w:r>
+        <w:rPr>
+          <w:rFonts w:ascii="Arial" w:hAnsi="Arial" w:cs="Arial"/>
+          <w:color w:val="auto"/>
+          <w:sz w:val="22"/>
+          <w:szCs w:val="22"/>
+        </w:rPr>
+        <w:t xml:space="preserve"> Serializzate quando necessario</w:t>
+      </w:r>
+      <w:r>
+        <w:rPr>
+          <w:rFonts w:ascii="Arial" w:hAnsi="Arial" w:cs="Arial"/>
+          <w:color w:val="auto"/>
+          <w:sz w:val="22"/>
+          <w:szCs w:val="22"/>
+        </w:rPr>
+        <w:t>:</w:t>
       </w:r>
       <w:r>
         <w:rPr>
@@ -2768,6 +2895,35 @@
           <w:sz w:val="22"/>
           <w:szCs w:val="22"/>
         </w:rPr>
+        <w:t xml:space="preserve"> (</w:t>
+      </w:r>
+      <w:proofErr w:type="spellStart"/>
+      <w:r>
+        <w:rPr>
+          <w:rFonts w:ascii="Arial" w:hAnsi="Arial" w:cs="Arial"/>
+          <w:color w:val="auto"/>
+          <w:sz w:val="22"/>
+          <w:szCs w:val="22"/>
+        </w:rPr>
+        <w:t>Serializable</w:t>
+      </w:r>
+      <w:proofErr w:type="spellEnd"/>
+      <w:r>
+        <w:rPr>
+          <w:rFonts w:ascii="Arial" w:hAnsi="Arial" w:cs="Arial"/>
+          <w:color w:val="auto"/>
+          <w:sz w:val="22"/>
+          <w:szCs w:val="22"/>
+        </w:rPr>
+        <w:t>)</w:t>
+      </w:r>
+      <w:r>
+        <w:rPr>
+          <w:rFonts w:ascii="Arial" w:hAnsi="Arial" w:cs="Arial"/>
+          <w:color w:val="auto"/>
+          <w:sz w:val="22"/>
+          <w:szCs w:val="22"/>
+        </w:rPr>
         <w:t xml:space="preserve"> al cui interno sono presenti 2 metodi: </w:t>
       </w:r>
     </w:p>
@@ -2775,24 +2931,28 @@
       <w:pPr>
         <w:pStyle w:val="Titolo"/>
         <w:numPr>
-          <w:ilvl w:val="1"/>
-          <w:numId w:val="11"/>
+          <w:ilvl w:val="0"/>
+          <w:numId w:val="14"/>
         </w:numPr>
         <w:tabs>
           <w:tab w:val="left" w:pos="9228"/>
         </w:tabs>
         <w:rPr>
           <w:rFonts w:ascii="Arial" w:hAnsi="Arial" w:cs="Arial"/>
-          <w:color w:val="auto"/>
-          <w:sz w:val="22"/>
-          <w:szCs w:val="22"/>
-        </w:rPr>
-      </w:pPr>
-      <w:proofErr w:type="spellStart"/>
-      <w:r>
-        <w:rPr>
-          <w:rFonts w:ascii="Arial" w:hAnsi="Arial" w:cs="Arial"/>
-          <w:color w:val="auto"/>
+          <w:i/>
+          <w:iCs/>
+          <w:color w:val="7F7F7F" w:themeColor="text1" w:themeTint="80"/>
+          <w:sz w:val="22"/>
+          <w:szCs w:val="22"/>
+        </w:rPr>
+      </w:pPr>
+      <w:proofErr w:type="spellStart"/>
+      <w:r>
+        <w:rPr>
+          <w:rFonts w:ascii="Arial" w:hAnsi="Arial" w:cs="Arial"/>
+          <w:i/>
+          <w:iCs/>
+          <w:color w:val="7F7F7F" w:themeColor="text1" w:themeTint="80"/>
           <w:sz w:val="22"/>
           <w:szCs w:val="22"/>
         </w:rPr>
@@ -2802,7 +2962,9 @@
       <w:r>
         <w:rPr>
           <w:rFonts w:ascii="Arial" w:hAnsi="Arial" w:cs="Arial"/>
-          <w:color w:val="auto"/>
+          <w:i/>
+          <w:iCs/>
+          <w:color w:val="7F7F7F" w:themeColor="text1" w:themeTint="80"/>
           <w:sz w:val="22"/>
           <w:szCs w:val="22"/>
         </w:rPr>
@@ -2813,7 +2975,9 @@
       <w:r>
         <w:rPr>
           <w:rFonts w:ascii="Arial" w:hAnsi="Arial" w:cs="Arial"/>
-          <w:color w:val="auto"/>
+          <w:i/>
+          <w:iCs/>
+          <w:color w:val="7F7F7F" w:themeColor="text1" w:themeTint="80"/>
           <w:sz w:val="22"/>
           <w:szCs w:val="22"/>
         </w:rPr>
@@ -2823,7 +2987,9 @@
       <w:r>
         <w:rPr>
           <w:rFonts w:ascii="Arial" w:hAnsi="Arial" w:cs="Arial"/>
-          <w:color w:val="auto"/>
+          <w:i/>
+          <w:iCs/>
+          <w:color w:val="7F7F7F" w:themeColor="text1" w:themeTint="80"/>
           <w:sz w:val="22"/>
           <w:szCs w:val="22"/>
         </w:rPr>
@@ -2834,7 +3000,9 @@
       <w:r>
         <w:rPr>
           <w:rFonts w:ascii="Arial" w:hAnsi="Arial" w:cs="Arial"/>
-          <w:color w:val="auto"/>
+          <w:i/>
+          <w:iCs/>
+          <w:color w:val="7F7F7F" w:themeColor="text1" w:themeTint="80"/>
           <w:sz w:val="22"/>
           <w:szCs w:val="22"/>
         </w:rPr>
@@ -2844,7 +3012,9 @@
       <w:r>
         <w:rPr>
           <w:rFonts w:ascii="Arial" w:hAnsi="Arial" w:cs="Arial"/>
-          <w:color w:val="auto"/>
+          <w:i/>
+          <w:iCs/>
+          <w:color w:val="7F7F7F" w:themeColor="text1" w:themeTint="80"/>
           <w:sz w:val="22"/>
           <w:szCs w:val="22"/>
         </w:rPr>
@@ -2854,7 +3024,9 @@
       <w:r>
         <w:rPr>
           <w:rFonts w:ascii="Arial" w:hAnsi="Arial" w:cs="Arial"/>
-          <w:color w:val="auto"/>
+          <w:i/>
+          <w:iCs/>
+          <w:color w:val="7F7F7F" w:themeColor="text1" w:themeTint="80"/>
           <w:sz w:val="22"/>
           <w:szCs w:val="22"/>
         </w:rPr>
@@ -2864,7 +3036,9 @@
       <w:r>
         <w:rPr>
           <w:rFonts w:ascii="Arial" w:hAnsi="Arial" w:cs="Arial"/>
-          <w:color w:val="auto"/>
+          <w:i/>
+          <w:iCs/>
+          <w:color w:val="7F7F7F" w:themeColor="text1" w:themeTint="80"/>
           <w:sz w:val="22"/>
           <w:szCs w:val="22"/>
         </w:rPr>
@@ -2874,7 +3048,9 @@
       <w:r>
         <w:rPr>
           <w:rFonts w:ascii="Arial" w:hAnsi="Arial" w:cs="Arial"/>
-          <w:color w:val="auto"/>
+          <w:i/>
+          <w:iCs/>
+          <w:color w:val="7F7F7F" w:themeColor="text1" w:themeTint="80"/>
           <w:sz w:val="22"/>
           <w:szCs w:val="22"/>
         </w:rPr>
@@ -2884,7 +3060,9 @@
       <w:r>
         <w:rPr>
           <w:rFonts w:ascii="Arial" w:hAnsi="Arial" w:cs="Arial"/>
-          <w:color w:val="auto"/>
+          <w:i/>
+          <w:iCs/>
+          <w:color w:val="7F7F7F" w:themeColor="text1" w:themeTint="80"/>
           <w:sz w:val="22"/>
           <w:szCs w:val="22"/>
         </w:rPr>
@@ -2894,7 +3072,9 @@
       <w:r>
         <w:rPr>
           <w:rFonts w:ascii="Arial" w:hAnsi="Arial" w:cs="Arial"/>
-          <w:color w:val="auto"/>
+          <w:i/>
+          <w:iCs/>
+          <w:color w:val="7F7F7F" w:themeColor="text1" w:themeTint="80"/>
           <w:sz w:val="22"/>
           <w:szCs w:val="22"/>
         </w:rPr>
@@ -2904,7 +3084,9 @@
       <w:r>
         <w:rPr>
           <w:rFonts w:ascii="Arial" w:hAnsi="Arial" w:cs="Arial"/>
-          <w:color w:val="auto"/>
+          <w:i/>
+          <w:iCs/>
+          <w:color w:val="7F7F7F" w:themeColor="text1" w:themeTint="80"/>
           <w:sz w:val="22"/>
           <w:szCs w:val="22"/>
         </w:rPr>
@@ -2913,7 +3095,9 @@
       <w:r>
         <w:rPr>
           <w:rFonts w:ascii="Arial" w:hAnsi="Arial" w:cs="Arial"/>
-          <w:color w:val="auto"/>
+          <w:i/>
+          <w:iCs/>
+          <w:color w:val="7F7F7F" w:themeColor="text1" w:themeTint="80"/>
           <w:sz w:val="22"/>
           <w:szCs w:val="22"/>
         </w:rPr>
@@ -2924,24 +3108,28 @@
       <w:pPr>
         <w:pStyle w:val="Titolo"/>
         <w:numPr>
-          <w:ilvl w:val="1"/>
-          <w:numId w:val="11"/>
+          <w:ilvl w:val="0"/>
+          <w:numId w:val="14"/>
         </w:numPr>
         <w:tabs>
           <w:tab w:val="left" w:pos="9228"/>
         </w:tabs>
         <w:rPr>
           <w:rFonts w:ascii="Arial" w:hAnsi="Arial" w:cs="Arial"/>
-          <w:color w:val="auto"/>
-          <w:sz w:val="22"/>
-          <w:szCs w:val="22"/>
-        </w:rPr>
-      </w:pPr>
-      <w:proofErr w:type="spellStart"/>
-      <w:r>
-        <w:rPr>
-          <w:rFonts w:ascii="Arial" w:hAnsi="Arial" w:cs="Arial"/>
-          <w:color w:val="auto"/>
+          <w:i/>
+          <w:iCs/>
+          <w:color w:val="7F7F7F" w:themeColor="text1" w:themeTint="80"/>
+          <w:sz w:val="22"/>
+          <w:szCs w:val="22"/>
+        </w:rPr>
+      </w:pPr>
+      <w:proofErr w:type="spellStart"/>
+      <w:r>
+        <w:rPr>
+          <w:rFonts w:ascii="Arial" w:hAnsi="Arial" w:cs="Arial"/>
+          <w:i/>
+          <w:iCs/>
+          <w:color w:val="7F7F7F" w:themeColor="text1" w:themeTint="80"/>
           <w:sz w:val="22"/>
           <w:szCs w:val="22"/>
         </w:rPr>
@@ -2951,7 +3139,9 @@
       <w:r>
         <w:rPr>
           <w:rFonts w:ascii="Arial" w:hAnsi="Arial" w:cs="Arial"/>
-          <w:color w:val="auto"/>
+          <w:i/>
+          <w:iCs/>
+          <w:color w:val="7F7F7F" w:themeColor="text1" w:themeTint="80"/>
           <w:sz w:val="22"/>
           <w:szCs w:val="22"/>
         </w:rPr>
@@ -2962,7 +3152,9 @@
       <w:r>
         <w:rPr>
           <w:rFonts w:ascii="Arial" w:hAnsi="Arial" w:cs="Arial"/>
-          <w:color w:val="auto"/>
+          <w:i/>
+          <w:iCs/>
+          <w:color w:val="7F7F7F" w:themeColor="text1" w:themeTint="80"/>
           <w:sz w:val="22"/>
           <w:szCs w:val="22"/>
         </w:rPr>
@@ -2972,7 +3164,9 @@
       <w:r>
         <w:rPr>
           <w:rFonts w:ascii="Arial" w:hAnsi="Arial" w:cs="Arial"/>
-          <w:color w:val="auto"/>
+          <w:i/>
+          <w:iCs/>
+          <w:color w:val="7F7F7F" w:themeColor="text1" w:themeTint="80"/>
           <w:sz w:val="22"/>
           <w:szCs w:val="22"/>
         </w:rPr>
@@ -2983,7 +3177,9 @@
       <w:r>
         <w:rPr>
           <w:rFonts w:ascii="Arial" w:hAnsi="Arial" w:cs="Arial"/>
-          <w:color w:val="auto"/>
+          <w:i/>
+          <w:iCs/>
+          <w:color w:val="7F7F7F" w:themeColor="text1" w:themeTint="80"/>
           <w:sz w:val="22"/>
           <w:szCs w:val="22"/>
         </w:rPr>
@@ -2993,7 +3189,9 @@
       <w:r>
         <w:rPr>
           <w:rFonts w:ascii="Arial" w:hAnsi="Arial" w:cs="Arial"/>
-          <w:color w:val="auto"/>
+          <w:i/>
+          <w:iCs/>
+          <w:color w:val="7F7F7F" w:themeColor="text1" w:themeTint="80"/>
           <w:sz w:val="22"/>
           <w:szCs w:val="22"/>
         </w:rPr>
@@ -3003,7 +3201,9 @@
       <w:r>
         <w:rPr>
           <w:rFonts w:ascii="Arial" w:hAnsi="Arial" w:cs="Arial"/>
-          <w:color w:val="auto"/>
+          <w:i/>
+          <w:iCs/>
+          <w:color w:val="7F7F7F" w:themeColor="text1" w:themeTint="80"/>
           <w:sz w:val="22"/>
           <w:szCs w:val="22"/>
         </w:rPr>
@@ -3013,7 +3213,9 @@
       <w:r>
         <w:rPr>
           <w:rFonts w:ascii="Arial" w:hAnsi="Arial" w:cs="Arial"/>
-          <w:color w:val="auto"/>
+          <w:i/>
+          <w:iCs/>
+          <w:color w:val="7F7F7F" w:themeColor="text1" w:themeTint="80"/>
           <w:sz w:val="22"/>
           <w:szCs w:val="22"/>
         </w:rPr>
@@ -3135,17 +3337,15 @@
         </w:rPr>
         <w:t xml:space="preserve">) andando a definire quale metodo il server </w:t>
       </w:r>
-      <w:proofErr w:type="spellStart"/>
-      <w:r>
-        <w:rPr>
-          <w:rFonts w:ascii="Arial" w:hAnsi="Arial" w:cs="Arial"/>
-          <w:color w:val="auto"/>
-          <w:sz w:val="22"/>
-          <w:szCs w:val="22"/>
-        </w:rPr>
-        <w:t>dovrá</w:t>
-      </w:r>
-      <w:proofErr w:type="spellEnd"/>
+      <w:r>
+        <w:rPr>
+          <w:rFonts w:ascii="Arial" w:hAnsi="Arial" w:cs="Arial"/>
+          <w:color w:val="auto"/>
+          <w:sz w:val="22"/>
+          <w:szCs w:val="22"/>
+        </w:rPr>
+        <w:t>dovrà</w:t>
+      </w:r>
       <w:r>
         <w:rPr>
           <w:rFonts w:ascii="Arial" w:hAnsi="Arial" w:cs="Arial"/>
@@ -3292,6 +3492,8 @@
       <w:r>
         <w:rPr>
           <w:rFonts w:ascii="Arial" w:hAnsi="Arial" w:cs="Arial"/>
+          <w:i/>
+          <w:iCs/>
           <w:color w:val="7F7F7F" w:themeColor="text1" w:themeTint="80"/>
           <w:sz w:val="22"/>
           <w:szCs w:val="22"/>
@@ -3302,6 +3504,8 @@
       <w:r>
         <w:rPr>
           <w:rFonts w:ascii="Arial" w:hAnsi="Arial" w:cs="Arial"/>
+          <w:i/>
+          <w:iCs/>
           <w:color w:val="7F7F7F" w:themeColor="text1" w:themeTint="80"/>
           <w:sz w:val="22"/>
           <w:szCs w:val="22"/>
@@ -3312,6 +3516,8 @@
       <w:r>
         <w:rPr>
           <w:rFonts w:ascii="Arial" w:hAnsi="Arial" w:cs="Arial"/>
+          <w:i/>
+          <w:iCs/>
           <w:color w:val="7F7F7F" w:themeColor="text1" w:themeTint="80"/>
           <w:sz w:val="22"/>
           <w:szCs w:val="22"/>
@@ -3322,6 +3528,8 @@
       <w:r>
         <w:rPr>
           <w:rFonts w:ascii="Arial" w:hAnsi="Arial" w:cs="Arial"/>
+          <w:i/>
+          <w:iCs/>
           <w:color w:val="7F7F7F" w:themeColor="text1" w:themeTint="80"/>
           <w:sz w:val="22"/>
           <w:szCs w:val="22"/>
@@ -3332,6 +3540,8 @@
       <w:r>
         <w:rPr>
           <w:rFonts w:ascii="Arial" w:hAnsi="Arial" w:cs="Arial"/>
+          <w:i/>
+          <w:iCs/>
           <w:color w:val="7F7F7F" w:themeColor="text1" w:themeTint="80"/>
           <w:sz w:val="22"/>
           <w:szCs w:val="22"/>
@@ -3342,11 +3552,22 @@
       <w:r>
         <w:rPr>
           <w:rFonts w:ascii="Arial" w:hAnsi="Arial" w:cs="Arial"/>
+          <w:i/>
+          <w:iCs/>
           <w:color w:val="7F7F7F" w:themeColor="text1" w:themeTint="80"/>
           <w:sz w:val="22"/>
           <w:szCs w:val="22"/>
         </w:rPr>
-        <w:t xml:space="preserve">) </w:t>
+        <w:t>)</w:t>
+      </w:r>
+      <w:r>
+        <w:rPr>
+          <w:rFonts w:ascii="Arial" w:hAnsi="Arial" w:cs="Arial"/>
+          <w:color w:val="7F7F7F" w:themeColor="text1" w:themeTint="80"/>
+          <w:sz w:val="22"/>
+          <w:szCs w:val="22"/>
+        </w:rPr>
+        <w:t xml:space="preserve"> </w:t>
       </w:r>
       <w:r>
         <w:rPr>
@@ -3380,6 +3601,8 @@
       <w:r>
         <w:rPr>
           <w:rFonts w:ascii="Arial" w:hAnsi="Arial" w:cs="Arial"/>
+          <w:i/>
+          <w:iCs/>
           <w:color w:val="7F7F7F" w:themeColor="text1" w:themeTint="80"/>
           <w:sz w:val="22"/>
           <w:szCs w:val="22"/>
@@ -3390,6 +3613,8 @@
       <w:r>
         <w:rPr>
           <w:rFonts w:ascii="Arial" w:hAnsi="Arial" w:cs="Arial"/>
+          <w:i/>
+          <w:iCs/>
           <w:color w:val="7F7F7F" w:themeColor="text1" w:themeTint="80"/>
           <w:sz w:val="22"/>
           <w:szCs w:val="22"/>
@@ -3400,6 +3625,8 @@
       <w:r>
         <w:rPr>
           <w:rFonts w:ascii="Arial" w:hAnsi="Arial" w:cs="Arial"/>
+          <w:i/>
+          <w:iCs/>
           <w:color w:val="7F7F7F" w:themeColor="text1" w:themeTint="80"/>
           <w:sz w:val="22"/>
           <w:szCs w:val="22"/>
@@ -3410,6 +3637,8 @@
       <w:r>
         <w:rPr>
           <w:rFonts w:ascii="Arial" w:hAnsi="Arial" w:cs="Arial"/>
+          <w:i/>
+          <w:iCs/>
           <w:color w:val="7F7F7F" w:themeColor="text1" w:themeTint="80"/>
           <w:sz w:val="22"/>
           <w:szCs w:val="22"/>
@@ -3420,11 +3649,22 @@
       <w:r>
         <w:rPr>
           <w:rFonts w:ascii="Arial" w:hAnsi="Arial" w:cs="Arial"/>
+          <w:i/>
+          <w:iCs/>
           <w:color w:val="7F7F7F" w:themeColor="text1" w:themeTint="80"/>
           <w:sz w:val="22"/>
           <w:szCs w:val="22"/>
         </w:rPr>
-        <w:t xml:space="preserve">)” </w:t>
+        <w:t>)”</w:t>
+      </w:r>
+      <w:r>
+        <w:rPr>
+          <w:rFonts w:ascii="Arial" w:hAnsi="Arial" w:cs="Arial"/>
+          <w:color w:val="7F7F7F" w:themeColor="text1" w:themeTint="80"/>
+          <w:sz w:val="22"/>
+          <w:szCs w:val="22"/>
+        </w:rPr>
+        <w:t xml:space="preserve"> </w:t>
       </w:r>
       <w:proofErr w:type="spellStart"/>
       <w:r>
@@ -3510,6 +3750,8 @@
       <w:r>
         <w:rPr>
           <w:rFonts w:ascii="Arial" w:hAnsi="Arial" w:cs="Arial"/>
+          <w:i/>
+          <w:iCs/>
           <w:color w:val="7F7F7F" w:themeColor="text1" w:themeTint="80"/>
           <w:sz w:val="22"/>
           <w:szCs w:val="22"/>
@@ -3520,6 +3762,8 @@
       <w:r>
         <w:rPr>
           <w:rFonts w:ascii="Arial" w:hAnsi="Arial" w:cs="Arial"/>
+          <w:i/>
+          <w:iCs/>
           <w:color w:val="7F7F7F" w:themeColor="text1" w:themeTint="80"/>
           <w:sz w:val="22"/>
           <w:szCs w:val="22"/>
@@ -3530,6 +3774,8 @@
       <w:r>
         <w:rPr>
           <w:rFonts w:ascii="Arial" w:hAnsi="Arial" w:cs="Arial"/>
+          <w:i/>
+          <w:iCs/>
           <w:color w:val="7F7F7F" w:themeColor="text1" w:themeTint="80"/>
           <w:sz w:val="22"/>
           <w:szCs w:val="22"/>
@@ -3540,6 +3786,8 @@
       <w:r>
         <w:rPr>
           <w:rFonts w:ascii="Arial" w:hAnsi="Arial" w:cs="Arial"/>
+          <w:i/>
+          <w:iCs/>
           <w:color w:val="7F7F7F" w:themeColor="text1" w:themeTint="80"/>
           <w:sz w:val="22"/>
           <w:szCs w:val="22"/>
@@ -3642,17 +3890,15 @@
         </w:rPr>
         <w:t xml:space="preserve"> </w:t>
       </w:r>
-      <w:proofErr w:type="spellStart"/>
-      <w:r>
-        <w:rPr>
-          <w:rFonts w:ascii="Arial" w:hAnsi="Arial" w:cs="Arial"/>
-          <w:color w:val="auto"/>
-          <w:sz w:val="22"/>
-          <w:szCs w:val="22"/>
-        </w:rPr>
-        <w:t>invierá</w:t>
-      </w:r>
-      <w:proofErr w:type="spellEnd"/>
+      <w:r>
+        <w:rPr>
+          <w:rFonts w:ascii="Arial" w:hAnsi="Arial" w:cs="Arial"/>
+          <w:color w:val="auto"/>
+          <w:sz w:val="22"/>
+          <w:szCs w:val="22"/>
+        </w:rPr>
+        <w:t>invierà</w:t>
+      </w:r>
       <w:r>
         <w:rPr>
           <w:rFonts w:ascii="Arial" w:hAnsi="Arial" w:cs="Arial"/>
@@ -3741,9 +3987,16 @@
         </w:rPr>
         <w:t>)</w:t>
       </w:r>
+      <w:r>
+        <w:rPr>
+          <w:rFonts w:ascii="Arial" w:hAnsi="Arial" w:cs="Arial"/>
+          <w:color w:val="auto"/>
+          <w:sz w:val="22"/>
+          <w:szCs w:val="22"/>
+        </w:rPr>
+        <w:br/>
+      </w:r>
     </w:p>
-    <w:p/>
-    <w:p/>
     <w:p>
       <w:pPr>
         <w:pStyle w:val="Titolo"/>
@@ -3765,7 +4018,25 @@
           <w:szCs w:val="22"/>
         </w:rPr>
         <w:lastRenderedPageBreak/>
-        <w:t>Stessa identica cosa è stata adottata per i Messaggi scambiati dal Server al Client:</w:t>
+        <w:t>Stessa identica cosa è stata adottata per i Messaggi scambiati dal Server al Client</w:t>
+      </w:r>
+      <w:r>
+        <w:rPr>
+          <w:rFonts w:ascii="Arial" w:hAnsi="Arial" w:cs="Arial"/>
+          <w:color w:val="auto"/>
+          <w:sz w:val="22"/>
+          <w:szCs w:val="22"/>
+        </w:rPr>
+        <w:t xml:space="preserve"> (a seguito di ogni modifica del model)</w:t>
+      </w:r>
+      <w:r>
+        <w:rPr>
+          <w:rFonts w:ascii="Arial" w:hAnsi="Arial" w:cs="Arial"/>
+          <w:color w:val="auto"/>
+          <w:sz w:val="22"/>
+          <w:szCs w:val="22"/>
+        </w:rPr>
+        <w:t>:</w:t>
       </w:r>
       <w:r>
         <w:rPr>
@@ -4141,6 +4412,200 @@
         </w:rPr>
       </w:pPr>
     </w:p>
+    <w:p>
+      <w:pPr>
+        <w:pStyle w:val="Titolo"/>
+        <w:tabs>
+          <w:tab w:val="left" w:pos="9228"/>
+        </w:tabs>
+        <w:rPr>
+          <w:rFonts w:ascii="Arial" w:hAnsi="Arial" w:cs="Arial"/>
+          <w:color w:val="auto"/>
+          <w:sz w:val="22"/>
+          <w:szCs w:val="22"/>
+        </w:rPr>
+      </w:pPr>
+      <w:r>
+        <w:rPr>
+          <w:rFonts w:ascii="Arial" w:hAnsi="Arial" w:cs="Arial"/>
+          <w:color w:val="auto"/>
+          <w:sz w:val="22"/>
+          <w:szCs w:val="22"/>
+        </w:rPr>
+        <w:t xml:space="preserve">Per </w:t>
+      </w:r>
+      <w:r>
+        <w:rPr>
+          <w:rFonts w:ascii="Arial" w:hAnsi="Arial" w:cs="Arial"/>
+          <w:color w:val="auto"/>
+          <w:sz w:val="22"/>
+          <w:szCs w:val="22"/>
+        </w:rPr>
+        <w:t xml:space="preserve">implementare la </w:t>
+      </w:r>
+      <w:proofErr w:type="spellStart"/>
+      <w:r>
+        <w:rPr>
+          <w:rFonts w:ascii="Arial" w:hAnsi="Arial" w:cs="Arial"/>
+          <w:color w:val="auto"/>
+          <w:sz w:val="22"/>
+          <w:szCs w:val="22"/>
+        </w:rPr>
+        <w:t>Funzionalitá</w:t>
+      </w:r>
+      <w:proofErr w:type="spellEnd"/>
+      <w:r>
+        <w:rPr>
+          <w:rFonts w:ascii="Arial" w:hAnsi="Arial" w:cs="Arial"/>
+          <w:color w:val="auto"/>
+          <w:sz w:val="22"/>
+          <w:szCs w:val="22"/>
+        </w:rPr>
+        <w:t xml:space="preserve"> avanzata </w:t>
+      </w:r>
+      <w:r>
+        <w:rPr>
+          <w:rFonts w:ascii="Arial" w:hAnsi="Arial" w:cs="Arial"/>
+          <w:i/>
+          <w:iCs/>
+          <w:color w:val="00B050"/>
+          <w:sz w:val="22"/>
+          <w:szCs w:val="22"/>
+        </w:rPr>
+        <w:t>“Gestione delle collisioni lato client”</w:t>
+      </w:r>
+      <w:r>
+        <w:rPr>
+          <w:rFonts w:ascii="Arial" w:hAnsi="Arial" w:cs="Arial"/>
+          <w:color w:val="auto"/>
+          <w:sz w:val="22"/>
+          <w:szCs w:val="22"/>
+        </w:rPr>
+        <w:t>, sia Socket sia RMI inviano costantemente degli “</w:t>
+      </w:r>
+      <w:proofErr w:type="spellStart"/>
+      <w:r>
+        <w:rPr>
+          <w:rFonts w:ascii="Arial" w:hAnsi="Arial" w:cs="Arial"/>
+          <w:color w:val="auto"/>
+          <w:sz w:val="22"/>
+          <w:szCs w:val="22"/>
+        </w:rPr>
+        <w:t>heartbeat</w:t>
+      </w:r>
+      <w:proofErr w:type="spellEnd"/>
+      <w:r>
+        <w:rPr>
+          <w:rFonts w:ascii="Arial" w:hAnsi="Arial" w:cs="Arial"/>
+          <w:color w:val="auto"/>
+          <w:sz w:val="22"/>
+          <w:szCs w:val="22"/>
+        </w:rPr>
+        <w:t>” per segnalare la loro presenza (circa ogni 0.5s).</w:t>
+      </w:r>
+      <w:r>
+        <w:rPr>
+          <w:rFonts w:ascii="Arial" w:hAnsi="Arial" w:cs="Arial"/>
+          <w:color w:val="auto"/>
+          <w:sz w:val="22"/>
+          <w:szCs w:val="22"/>
+        </w:rPr>
+        <w:br/>
+        <w:t xml:space="preserve">Il Server memorizza l’ultimo </w:t>
+      </w:r>
+      <w:proofErr w:type="spellStart"/>
+      <w:r>
+        <w:rPr>
+          <w:rFonts w:ascii="Arial" w:hAnsi="Arial" w:cs="Arial"/>
+          <w:color w:val="auto"/>
+          <w:sz w:val="22"/>
+          <w:szCs w:val="22"/>
+        </w:rPr>
+        <w:t>heartbeat</w:t>
+      </w:r>
+      <w:proofErr w:type="spellEnd"/>
+      <w:r>
+        <w:rPr>
+          <w:rFonts w:ascii="Arial" w:hAnsi="Arial" w:cs="Arial"/>
+          <w:color w:val="auto"/>
+          <w:sz w:val="22"/>
+          <w:szCs w:val="22"/>
+        </w:rPr>
+        <w:t xml:space="preserve"> ricevuto da ogni client e, periodicamente (ogni circa 3s), verifica che l’ultimo </w:t>
+      </w:r>
+      <w:proofErr w:type="spellStart"/>
+      <w:r>
+        <w:rPr>
+          <w:rFonts w:ascii="Arial" w:hAnsi="Arial" w:cs="Arial"/>
+          <w:color w:val="auto"/>
+          <w:sz w:val="22"/>
+          <w:szCs w:val="22"/>
+        </w:rPr>
+        <w:t>heartbeat</w:t>
+      </w:r>
+      <w:proofErr w:type="spellEnd"/>
+      <w:r>
+        <w:rPr>
+          <w:rFonts w:ascii="Arial" w:hAnsi="Arial" w:cs="Arial"/>
+          <w:color w:val="auto"/>
+          <w:sz w:val="22"/>
+          <w:szCs w:val="22"/>
+        </w:rPr>
+        <w:t xml:space="preserve"> ricevuto da ogni client sia recente di almeno 3s. </w:t>
+      </w:r>
+      <w:r>
+        <w:rPr>
+          <w:rFonts w:ascii="Arial" w:hAnsi="Arial" w:cs="Arial"/>
+          <w:color w:val="auto"/>
+          <w:sz w:val="22"/>
+          <w:szCs w:val="22"/>
+        </w:rPr>
+        <w:br/>
+        <w:t xml:space="preserve">Se non si riceve un </w:t>
+      </w:r>
+      <w:proofErr w:type="spellStart"/>
+      <w:r>
+        <w:rPr>
+          <w:rFonts w:ascii="Arial" w:hAnsi="Arial" w:cs="Arial"/>
+          <w:color w:val="auto"/>
+          <w:sz w:val="22"/>
+          <w:szCs w:val="22"/>
+        </w:rPr>
+        <w:t>heartbeat</w:t>
+      </w:r>
+      <w:proofErr w:type="spellEnd"/>
+      <w:r>
+        <w:rPr>
+          <w:rFonts w:ascii="Arial" w:hAnsi="Arial" w:cs="Arial"/>
+          <w:color w:val="auto"/>
+          <w:sz w:val="22"/>
+          <w:szCs w:val="22"/>
+        </w:rPr>
+        <w:t xml:space="preserve"> da </w:t>
+      </w:r>
+      <w:proofErr w:type="spellStart"/>
+      <w:r>
+        <w:rPr>
+          <w:rFonts w:ascii="Arial" w:hAnsi="Arial" w:cs="Arial"/>
+          <w:color w:val="auto"/>
+          <w:sz w:val="22"/>
+          <w:szCs w:val="22"/>
+        </w:rPr>
+        <w:t>piú</w:t>
+      </w:r>
+      <w:proofErr w:type="spellEnd"/>
+      <w:r>
+        <w:rPr>
+          <w:rFonts w:ascii="Arial" w:hAnsi="Arial" w:cs="Arial"/>
+          <w:color w:val="auto"/>
+          <w:sz w:val="22"/>
+          <w:szCs w:val="22"/>
+        </w:rPr>
+        <w:t xml:space="preserve"> di 3s si considera il Client come disconnesso modificando di conseguenza il Model.</w:t>
+      </w:r>
+    </w:p>
+    <w:p/>
+    <w:p/>
     <w:sectPr>
       <w:footerReference w:type="default" r:id="rId10"/>
       <w:pgSz w:w="12240" w:h="15840" w:code="1"/>
@@ -4968,6 +5433,119 @@
     </w:lvl>
   </w:abstractNum>
   <w:abstractNum w:abstractNumId="5" w15:restartNumberingAfterBreak="0">
+    <w:nsid w:val="212A04D6"/>
+    <w:multiLevelType w:val="hybridMultilevel"/>
+    <w:tmpl w:val="45E60320"/>
+    <w:lvl w:ilvl="0" w:tplc="04100001">
+      <w:start w:val="1"/>
+      <w:numFmt w:val="bullet"/>
+      <w:lvlText w:val=""/>
+      <w:lvlJc w:val="left"/>
+      <w:pPr>
+        <w:ind w:left="1494" w:hanging="360"/>
+      </w:pPr>
+      <w:rPr>
+        <w:rFonts w:ascii="Symbol" w:hAnsi="Symbol" w:hint="default"/>
+      </w:rPr>
+    </w:lvl>
+    <w:lvl w:ilvl="1" w:tplc="04100003" w:tentative="1">
+      <w:start w:val="1"/>
+      <w:numFmt w:val="bullet"/>
+      <w:lvlText w:val="o"/>
+      <w:lvlJc w:val="left"/>
+      <w:pPr>
+        <w:ind w:left="2214" w:hanging="360"/>
+      </w:pPr>
+      <w:rPr>
+        <w:rFonts w:ascii="Courier New" w:hAnsi="Courier New" w:cs="Courier New" w:hint="default"/>
+      </w:rPr>
+    </w:lvl>
+    <w:lvl w:ilvl="2" w:tplc="04100005" w:tentative="1">
+      <w:start w:val="1"/>
+      <w:numFmt w:val="bullet"/>
+      <w:lvlText w:val=""/>
+      <w:lvlJc w:val="left"/>
+      <w:pPr>
+        <w:ind w:left="2934" w:hanging="360"/>
+      </w:pPr>
+      <w:rPr>
+        <w:rFonts w:ascii="Wingdings" w:hAnsi="Wingdings" w:hint="default"/>
+      </w:rPr>
+    </w:lvl>
+    <w:lvl w:ilvl="3" w:tplc="04100001" w:tentative="1">
+      <w:start w:val="1"/>
+      <w:numFmt w:val="bullet"/>
+      <w:lvlText w:val=""/>
+      <w:lvlJc w:val="left"/>
+      <w:pPr>
+        <w:ind w:left="3654" w:hanging="360"/>
+      </w:pPr>
+      <w:rPr>
+        <w:rFonts w:ascii="Symbol" w:hAnsi="Symbol" w:hint="default"/>
+      </w:rPr>
+    </w:lvl>
+    <w:lvl w:ilvl="4" w:tplc="04100003" w:tentative="1">
+      <w:start w:val="1"/>
+      <w:numFmt w:val="bullet"/>
+      <w:lvlText w:val="o"/>
+      <w:lvlJc w:val="left"/>
+      <w:pPr>
+        <w:ind w:left="4374" w:hanging="360"/>
+      </w:pPr>
+      <w:rPr>
+        <w:rFonts w:ascii="Courier New" w:hAnsi="Courier New" w:cs="Courier New" w:hint="default"/>
+      </w:rPr>
+    </w:lvl>
+    <w:lvl w:ilvl="5" w:tplc="04100005" w:tentative="1">
+      <w:start w:val="1"/>
+      <w:numFmt w:val="bullet"/>
+      <w:lvlText w:val=""/>
+      <w:lvlJc w:val="left"/>
+      <w:pPr>
+        <w:ind w:left="5094" w:hanging="360"/>
+      </w:pPr>
+      <w:rPr>
+        <w:rFonts w:ascii="Wingdings" w:hAnsi="Wingdings" w:hint="default"/>
+      </w:rPr>
+    </w:lvl>
+    <w:lvl w:ilvl="6" w:tplc="04100001" w:tentative="1">
+      <w:start w:val="1"/>
+      <w:numFmt w:val="bullet"/>
+      <w:lvlText w:val=""/>
+      <w:lvlJc w:val="left"/>
+      <w:pPr>
+        <w:ind w:left="5814" w:hanging="360"/>
+      </w:pPr>
+      <w:rPr>
+        <w:rFonts w:ascii="Symbol" w:hAnsi="Symbol" w:hint="default"/>
+      </w:rPr>
+    </w:lvl>
+    <w:lvl w:ilvl="7" w:tplc="04100003" w:tentative="1">
+      <w:start w:val="1"/>
+      <w:numFmt w:val="bullet"/>
+      <w:lvlText w:val="o"/>
+      <w:lvlJc w:val="left"/>
+      <w:pPr>
+        <w:ind w:left="6534" w:hanging="360"/>
+      </w:pPr>
+      <w:rPr>
+        <w:rFonts w:ascii="Courier New" w:hAnsi="Courier New" w:cs="Courier New" w:hint="default"/>
+      </w:rPr>
+    </w:lvl>
+    <w:lvl w:ilvl="8" w:tplc="04100005" w:tentative="1">
+      <w:start w:val="1"/>
+      <w:numFmt w:val="bullet"/>
+      <w:lvlText w:val=""/>
+      <w:lvlJc w:val="left"/>
+      <w:pPr>
+        <w:ind w:left="7254" w:hanging="360"/>
+      </w:pPr>
+      <w:rPr>
+        <w:rFonts w:ascii="Wingdings" w:hAnsi="Wingdings" w:hint="default"/>
+      </w:rPr>
+    </w:lvl>
+  </w:abstractNum>
+  <w:abstractNum w:abstractNumId="6" w15:restartNumberingAfterBreak="0">
     <w:nsid w:val="2DD86F61"/>
     <w:multiLevelType w:val="hybridMultilevel"/>
     <w:tmpl w:val="9AD45834"/>
@@ -5080,7 +5658,7 @@
       </w:rPr>
     </w:lvl>
   </w:abstractNum>
-  <w:abstractNum w:abstractNumId="6" w15:restartNumberingAfterBreak="0">
+  <w:abstractNum w:abstractNumId="7" w15:restartNumberingAfterBreak="0">
     <w:nsid w:val="38222290"/>
     <w:multiLevelType w:val="hybridMultilevel"/>
     <w:tmpl w:val="42285494"/>
@@ -5193,7 +5771,7 @@
       </w:rPr>
     </w:lvl>
   </w:abstractNum>
-  <w:abstractNum w:abstractNumId="7" w15:restartNumberingAfterBreak="0">
+  <w:abstractNum w:abstractNumId="8" w15:restartNumberingAfterBreak="0">
     <w:nsid w:val="41E9527E"/>
     <w:multiLevelType w:val="hybridMultilevel"/>
     <w:tmpl w:val="DB446FA2"/>
@@ -5306,7 +5884,7 @@
       </w:rPr>
     </w:lvl>
   </w:abstractNum>
-  <w:abstractNum w:abstractNumId="8" w15:restartNumberingAfterBreak="0">
+  <w:abstractNum w:abstractNumId="9" w15:restartNumberingAfterBreak="0">
     <w:nsid w:val="48C31E29"/>
     <w:multiLevelType w:val="hybridMultilevel"/>
     <w:tmpl w:val="110094FC"/>
@@ -5419,7 +5997,7 @@
       </w:rPr>
     </w:lvl>
   </w:abstractNum>
-  <w:abstractNum w:abstractNumId="9" w15:restartNumberingAfterBreak="0">
+  <w:abstractNum w:abstractNumId="10" w15:restartNumberingAfterBreak="0">
     <w:nsid w:val="4DB72D0E"/>
     <w:multiLevelType w:val="hybridMultilevel"/>
     <w:tmpl w:val="DB1A3792"/>
@@ -5532,7 +6110,7 @@
       </w:rPr>
     </w:lvl>
   </w:abstractNum>
-  <w:abstractNum w:abstractNumId="10" w15:restartNumberingAfterBreak="0">
+  <w:abstractNum w:abstractNumId="11" w15:restartNumberingAfterBreak="0">
     <w:nsid w:val="4E316B25"/>
     <w:multiLevelType w:val="hybridMultilevel"/>
     <w:tmpl w:val="B434DE00"/>
@@ -5645,7 +6223,7 @@
       </w:rPr>
     </w:lvl>
   </w:abstractNum>
-  <w:abstractNum w:abstractNumId="11" w15:restartNumberingAfterBreak="0">
+  <w:abstractNum w:abstractNumId="12" w15:restartNumberingAfterBreak="0">
     <w:nsid w:val="576344BB"/>
     <w:multiLevelType w:val="hybridMultilevel"/>
     <w:tmpl w:val="E5209EF8"/>
@@ -5758,7 +6336,7 @@
       </w:rPr>
     </w:lvl>
   </w:abstractNum>
-  <w:abstractNum w:abstractNumId="12" w15:restartNumberingAfterBreak="0">
+  <w:abstractNum w:abstractNumId="13" w15:restartNumberingAfterBreak="0">
     <w:nsid w:val="5CF741F8"/>
     <w:multiLevelType w:val="hybridMultilevel"/>
     <w:tmpl w:val="101AF8A0"/>
@@ -5875,16 +6453,16 @@
     <w:abstractNumId w:val="1"/>
   </w:num>
   <w:num w:numId="2" w16cid:durableId="1683164371">
-    <w:abstractNumId w:val="5"/>
+    <w:abstractNumId w:val="6"/>
   </w:num>
   <w:num w:numId="3" w16cid:durableId="1698237578">
+    <w:abstractNumId w:val="10"/>
+  </w:num>
+  <w:num w:numId="4" w16cid:durableId="1040008768">
     <w:abstractNumId w:val="9"/>
   </w:num>
-  <w:num w:numId="4" w16cid:durableId="1040008768">
-    <w:abstractNumId w:val="8"/>
-  </w:num>
   <w:num w:numId="5" w16cid:durableId="1577669238">
-    <w:abstractNumId w:val="6"/>
+    <w:abstractNumId w:val="7"/>
   </w:num>
   <w:num w:numId="6" w16cid:durableId="1620799588">
     <w:abstractNumId w:val="2"/>
@@ -5896,19 +6474,22 @@
     <w:abstractNumId w:val="4"/>
   </w:num>
   <w:num w:numId="9" w16cid:durableId="2136673012">
-    <w:abstractNumId w:val="12"/>
+    <w:abstractNumId w:val="13"/>
   </w:num>
   <w:num w:numId="10" w16cid:durableId="227694796">
-    <w:abstractNumId w:val="7"/>
+    <w:abstractNumId w:val="8"/>
   </w:num>
   <w:num w:numId="11" w16cid:durableId="1831172848">
-    <w:abstractNumId w:val="11"/>
+    <w:abstractNumId w:val="12"/>
   </w:num>
   <w:num w:numId="12" w16cid:durableId="1296135285">
     <w:abstractNumId w:val="0"/>
   </w:num>
   <w:num w:numId="13" w16cid:durableId="299507004">
-    <w:abstractNumId w:val="10"/>
+    <w:abstractNumId w:val="11"/>
+  </w:num>
+  <w:num w:numId="14" w16cid:durableId="1687706834">
+    <w:abstractNumId w:val="5"/>
   </w:num>
 </w:numbering>
 </file>

</xml_diff>